<commit_message>
put request and other fix
</commit_message>
<xml_diff>
--- a/Deliverable.docx
+++ b/Deliverable.docx
@@ -486,31 +486,7 @@
           <w:lang w:val="en-US"/>
         </w:rPr>
         <w:lastRenderedPageBreak/>
-        <w:t xml:space="preserve">For each measurement, we group the data by </w:t>
-      </w:r>
-      <w:r>
-        <w:rPr>
-          <w:lang w:val="en-US"/>
-        </w:rPr>
-        <w:t xml:space="preserve">source and destination address, source and destination port, service, </w:t>
-      </w:r>
-      <w:r>
-        <w:rPr>
-          <w:lang w:val="en-US"/>
-        </w:rPr>
-        <w:t xml:space="preserve">protocol, </w:t>
-      </w:r>
-      <w:r>
-        <w:rPr>
-          <w:lang w:val="en-US"/>
-        </w:rPr>
-        <w:t>and API called</w:t>
-      </w:r>
-      <w:r>
-        <w:rPr>
-          <w:lang w:val="en-US"/>
-        </w:rPr>
-        <w:t xml:space="preserve"> creating a sort of unique identifier called </w:t>
+        <w:t xml:space="preserve">For each measurement, we group the data by source and destination address, source and destination port, service, protocol, and API called creating a sort of unique identifier called </w:t>
       </w:r>
       <w:r>
         <w:rPr>
@@ -554,50 +530,14 @@
         <w:rPr>
           <w:lang w:val="en-US"/>
         </w:rPr>
-        <w:t xml:space="preserve">we calculated and stored their </w:t>
-      </w:r>
-      <w:r>
-        <w:rPr>
-          <w:lang w:val="en-US"/>
-        </w:rPr>
-        <w:t>mean and the standard deviation</w:t>
-      </w:r>
-      <w:r>
-        <w:rPr>
-          <w:lang w:val="en-US"/>
-        </w:rPr>
-        <w:t xml:space="preserve"> values. </w:t>
+        <w:t xml:space="preserve">we calculated and stored their mean and the standard deviation values. </w:t>
       </w:r>
       <w:r>
         <w:rPr>
           <w:lang w:val="en-US"/>
         </w:rPr>
         <w:br/>
-        <w:t>Then, w</w:t>
-      </w:r>
-      <w:r>
-        <w:rPr>
-          <w:lang w:val="en-US"/>
-        </w:rPr>
-        <w:t>ith a certain frequency</w:t>
-      </w:r>
-      <w:r>
-        <w:rPr>
-          <w:lang w:val="en-US"/>
-        </w:rPr>
-        <w:t xml:space="preserve">, we retrieve all the network transactions, and, for each of them, we calculate the Z-score using the corresponding </w:t>
-      </w:r>
-      <w:r>
-        <w:rPr>
-          <w:lang w:val="en-US"/>
-        </w:rPr>
-        <w:t xml:space="preserve">mean and the standard deviation values. </w:t>
-      </w:r>
-      <w:r>
-        <w:rPr>
-          <w:lang w:val="en-US"/>
-        </w:rPr>
-        <w:t>If the Z-score is greater than the selected threshold, that transaction is considered anomalous. Finally, we</w:t>
+        <w:t>Then, with a certain frequency, we retrieve all the network transactions, and, for each of them, we calculate the Z-score using the corresponding mean and the standard deviation values. If the Z-score is greater than the selected threshold, that transaction is considered anomalous. Finally, we</w:t>
       </w:r>
       <w:r>
         <w:rPr>
@@ -1869,19 +1809,21 @@
         <w:rPr>
           <w:lang w:val="en-US"/>
         </w:rPr>
-        <w:t xml:space="preserve"> and IForest methods. W</w:t>
-      </w:r>
-      <w:r>
-        <w:rPr>
-          <w:lang w:val="en-US"/>
-        </w:rPr>
-        <w:t xml:space="preserve">ith a certain frequency, we retrieve all the network transactions, and </w:t>
-      </w:r>
-      <w:r>
-        <w:rPr>
-          <w:lang w:val="en-US"/>
-        </w:rPr>
-        <w:t>we update the models with each of them, also detecting if it is an anomalous transaction or not.</w:t>
+        <w:t xml:space="preserve"> and </w:t>
+      </w:r>
+      <w:proofErr w:type="spellStart"/>
+      <w:r>
+        <w:rPr>
+          <w:lang w:val="en-US"/>
+        </w:rPr>
+        <w:t>IForest</w:t>
+      </w:r>
+      <w:proofErr w:type="spellEnd"/>
+      <w:r>
+        <w:rPr>
+          <w:lang w:val="en-US"/>
+        </w:rPr>
+        <w:t xml:space="preserve"> methods. With a certain frequency, we retrieve all the network transactions, and we update the models with each of them, also detecting if it is an anomalous transaction or not.</w:t>
       </w:r>
     </w:p>
     <w:p>
@@ -1896,6 +1838,88 @@
         <w:rPr>
           <w:color w:val="auto"/>
           <w:lang w:val="en-US"/>
+        </w:rPr>
+        <w:t>Infrastructure</w:t>
+      </w:r>
+      <w:r>
+        <w:rPr>
+          <w:color w:val="auto"/>
+          <w:lang w:val="en-US"/>
+        </w:rPr>
+        <w:t xml:space="preserve"> </w:t>
+      </w:r>
+    </w:p>
+    <w:p>
+      <w:r>
+        <w:t xml:space="preserve">Spiegare </w:t>
+      </w:r>
+      <w:proofErr w:type="spellStart"/>
+      <w:r>
+        <w:t>perchè</w:t>
+      </w:r>
+      <w:proofErr w:type="spellEnd"/>
+      <w:r>
+        <w:t xml:space="preserve"> abbiamo usato </w:t>
+      </w:r>
+      <w:proofErr w:type="spellStart"/>
+      <w:r>
+        <w:t>Flask</w:t>
+      </w:r>
+      <w:proofErr w:type="spellEnd"/>
+      <w:r>
+        <w:t xml:space="preserve"> server</w:t>
+      </w:r>
+    </w:p>
+    <w:p>
+      <w:pPr>
+        <w:rPr>
+          <w:lang w:val="en-US"/>
+        </w:rPr>
+      </w:pPr>
+      <w:proofErr w:type="spellStart"/>
+      <w:r>
+        <w:rPr>
+          <w:lang w:val="en-US"/>
+        </w:rPr>
+        <w:t>Architettura</w:t>
+      </w:r>
+      <w:proofErr w:type="spellEnd"/>
+      <w:r>
+        <w:rPr>
+          <w:lang w:val="en-US"/>
+        </w:rPr>
+        <w:t xml:space="preserve"> back-end (Riot connector e </w:t>
+      </w:r>
+      <w:r>
+        <w:rPr>
+          <w:lang w:val="en-US"/>
+        </w:rPr>
+        <w:t>Influx connector)</w:t>
+      </w:r>
+    </w:p>
+    <w:p>
+      <w:r>
+        <w:t xml:space="preserve">Come ci colleghiamo al server </w:t>
+      </w:r>
+      <w:r>
+        <w:t xml:space="preserve">di </w:t>
+      </w:r>
+      <w:proofErr w:type="spellStart"/>
+      <w:r>
+        <w:t>RIoT</w:t>
+      </w:r>
+      <w:proofErr w:type="spellEnd"/>
+    </w:p>
+    <w:p>
+      <w:pPr>
+        <w:pStyle w:val="Titolo1"/>
+        <w:rPr>
+          <w:color w:val="auto"/>
+        </w:rPr>
+      </w:pPr>
+      <w:r>
+        <w:rPr>
+          <w:color w:val="auto"/>
         </w:rPr>
         <w:t>User guide</w:t>
       </w:r>
@@ -2179,17 +2203,59 @@
           <w:color w:val="808080" w:themeColor="background1" w:themeShade="80"/>
           <w:lang w:val="en-US"/>
         </w:rPr>
-        <w:t xml:space="preserve"> </w:t>
-      </w:r>
-      <w:r>
+        <w:t xml:space="preserve"> /&lt;measurement&gt;/stats/&lt;hash&gt;</w:t>
+      </w:r>
+    </w:p>
+    <w:p>
+      <w:pPr>
+        <w:rPr>
+          <w:lang w:val="en-US"/>
+        </w:rPr>
+      </w:pPr>
+      <w:r>
+        <w:rPr>
+          <w:lang w:val="en-US"/>
+        </w:rPr>
+        <w:t>For the measurement and hash selected, it returns the current value of the statistics used to calculate the Z-score value</w:t>
+      </w:r>
+      <w:r>
+        <w:rPr>
+          <w:lang w:val="en-US"/>
+        </w:rPr>
+        <w:t xml:space="preserve"> (mean, standard deviation, squared sum of values, and number of </w:t>
+      </w:r>
+      <w:proofErr w:type="gramStart"/>
+      <w:r>
+        <w:rPr>
+          <w:lang w:val="en-US"/>
+        </w:rPr>
+        <w:t>transaction</w:t>
+      </w:r>
+      <w:proofErr w:type="gramEnd"/>
+      <w:r>
+        <w:rPr>
+          <w:lang w:val="en-US"/>
+        </w:rPr>
+        <w:t>.</w:t>
+      </w:r>
+    </w:p>
+    <w:p>
+      <w:pPr>
+        <w:rPr>
+          <w:color w:val="808080" w:themeColor="background1" w:themeShade="80"/>
+          <w:lang w:val="en-US"/>
+        </w:rPr>
+      </w:pPr>
+    </w:p>
+    <w:p>
+      <w:pPr>
         <w:rPr>
           <w:i/>
           <w:iCs/>
           <w:color w:val="808080" w:themeColor="background1" w:themeShade="80"/>
           <w:lang w:val="en-US"/>
         </w:rPr>
-        <w:t>/&lt;measurement&gt;/stats</w:t>
-      </w:r>
+      </w:pPr>
       <w:r>
         <w:rPr>
           <w:i/>
@@ -2197,59 +2263,18 @@
           <w:color w:val="808080" w:themeColor="background1" w:themeShade="80"/>
           <w:lang w:val="en-US"/>
         </w:rPr>
-        <w:t>/&lt;hash&gt;</w:t>
-      </w:r>
-    </w:p>
-    <w:p>
-      <w:pPr>
-        <w:rPr>
-          <w:lang w:val="en-US"/>
-        </w:rPr>
-      </w:pPr>
-      <w:r>
-        <w:rPr>
-          <w:lang w:val="en-US"/>
-        </w:rPr>
-        <w:t>For the measurement and hash selected, it returns the current value of the statistics used to calculate the Z-score value</w:t>
-      </w:r>
-      <w:r>
-        <w:rPr>
-          <w:lang w:val="en-US"/>
-        </w:rPr>
-        <w:t xml:space="preserve"> (mean, standard deviation, squared sum of values, and number of </w:t>
-      </w:r>
-      <w:proofErr w:type="gramStart"/>
-      <w:r>
-        <w:rPr>
-          <w:lang w:val="en-US"/>
-        </w:rPr>
-        <w:t>transaction</w:t>
-      </w:r>
-      <w:proofErr w:type="gramEnd"/>
-      <w:r>
-        <w:rPr>
-          <w:lang w:val="en-US"/>
-        </w:rPr>
-        <w:t>.</w:t>
-      </w:r>
-    </w:p>
-    <w:p>
-      <w:pPr>
-        <w:rPr>
-          <w:color w:val="808080" w:themeColor="background1" w:themeShade="80"/>
-          <w:lang w:val="en-US"/>
-        </w:rPr>
-      </w:pPr>
-    </w:p>
-    <w:p>
-      <w:pPr>
+        <w:t>GET</w:t>
+      </w:r>
+      <w:r>
         <w:rPr>
           <w:i/>
           <w:iCs/>
           <w:color w:val="808080" w:themeColor="background1" w:themeShade="80"/>
           <w:lang w:val="en-US"/>
         </w:rPr>
-      </w:pPr>
+        <w:t xml:space="preserve"> /&lt;</w:t>
+      </w:r>
+      <w:proofErr w:type="spellStart"/>
       <w:r>
         <w:rPr>
           <w:i/>
@@ -2257,8 +2282,9 @@
           <w:color w:val="808080" w:themeColor="background1" w:themeShade="80"/>
           <w:lang w:val="en-US"/>
         </w:rPr>
-        <w:t>GET</w:t>
-      </w:r>
+        <w:t>entity_type</w:t>
+      </w:r>
+      <w:proofErr w:type="spellEnd"/>
       <w:r>
         <w:rPr>
           <w:i/>
@@ -2266,19 +2292,123 @@
           <w:color w:val="808080" w:themeColor="background1" w:themeShade="80"/>
           <w:lang w:val="en-US"/>
         </w:rPr>
-        <w:t xml:space="preserve"> /&lt;</w:t>
+        <w:t>&gt;</w:t>
+      </w:r>
+    </w:p>
+    <w:p>
+      <w:pPr>
+        <w:rPr>
+          <w:lang w:val="en-US"/>
+        </w:rPr>
+      </w:pPr>
+      <w:r>
+        <w:rPr>
+          <w:lang w:val="en-US"/>
+        </w:rPr>
+        <w:t xml:space="preserve">For the </w:t>
       </w:r>
       <w:proofErr w:type="spellStart"/>
       <w:r>
+        <w:rPr>
+          <w:lang w:val="en-US"/>
+        </w:rPr>
+        <w:t>entity_type</w:t>
+      </w:r>
+      <w:proofErr w:type="spellEnd"/>
+      <w:r>
+        <w:rPr>
+          <w:lang w:val="en-US"/>
+        </w:rPr>
+        <w:t xml:space="preserve"> selected (</w:t>
+      </w:r>
+      <w:proofErr w:type="spellStart"/>
+      <w:r>
+        <w:rPr>
+          <w:lang w:val="en-US"/>
+        </w:rPr>
+        <w:t>dst</w:t>
+      </w:r>
+      <w:proofErr w:type="spellEnd"/>
+      <w:r>
+        <w:rPr>
+          <w:lang w:val="en-US"/>
+        </w:rPr>
+        <w:t xml:space="preserve">, </w:t>
+      </w:r>
+      <w:proofErr w:type="spellStart"/>
+      <w:r>
+        <w:rPr>
+          <w:lang w:val="en-US"/>
+        </w:rPr>
+        <w:t>dstp</w:t>
+      </w:r>
+      <w:proofErr w:type="spellEnd"/>
+      <w:r>
+        <w:rPr>
+          <w:lang w:val="en-US"/>
+        </w:rPr>
+        <w:t xml:space="preserve">, </w:t>
+      </w:r>
+      <w:proofErr w:type="spellStart"/>
+      <w:r>
+        <w:rPr>
+          <w:lang w:val="en-US"/>
+        </w:rPr>
+        <w:t>src</w:t>
+      </w:r>
+      <w:proofErr w:type="spellEnd"/>
+      <w:r>
+        <w:rPr>
+          <w:lang w:val="en-US"/>
+        </w:rPr>
+        <w:t xml:space="preserve">, </w:t>
+      </w:r>
+      <w:proofErr w:type="spellStart"/>
+      <w:r>
+        <w:rPr>
+          <w:lang w:val="en-US"/>
+        </w:rPr>
+        <w:t>srcp</w:t>
+      </w:r>
+      <w:proofErr w:type="spellEnd"/>
+      <w:r>
+        <w:rPr>
+          <w:lang w:val="en-US"/>
+        </w:rPr>
+        <w:t xml:space="preserve">, service, and </w:t>
+      </w:r>
+      <w:proofErr w:type="spellStart"/>
+      <w:r>
+        <w:rPr>
+          <w:lang w:val="en-US"/>
+        </w:rPr>
+        <w:t>url</w:t>
+      </w:r>
+      <w:proofErr w:type="spellEnd"/>
+      <w:r>
+        <w:rPr>
+          <w:lang w:val="en-US"/>
+        </w:rPr>
+        <w:t>), it returns the list with all the values seen.</w:t>
+      </w:r>
+    </w:p>
+    <w:p>
+      <w:pPr>
+        <w:rPr>
+          <w:color w:val="808080" w:themeColor="background1" w:themeShade="80"/>
+          <w:lang w:val="en-US"/>
+        </w:rPr>
+      </w:pPr>
+    </w:p>
+    <w:p>
+      <w:pPr>
         <w:rPr>
           <w:i/>
           <w:iCs/>
           <w:color w:val="808080" w:themeColor="background1" w:themeShade="80"/>
           <w:lang w:val="en-US"/>
         </w:rPr>
-        <w:t>entity_type</w:t>
-      </w:r>
-      <w:proofErr w:type="spellEnd"/>
+      </w:pPr>
       <w:r>
         <w:rPr>
           <w:i/>
@@ -2286,138 +2416,70 @@
           <w:color w:val="808080" w:themeColor="background1" w:themeShade="80"/>
           <w:lang w:val="en-US"/>
         </w:rPr>
-        <w:t>&gt;</w:t>
-      </w:r>
-    </w:p>
-    <w:p>
-      <w:pPr>
-        <w:rPr>
-          <w:lang w:val="en-US"/>
-        </w:rPr>
-      </w:pPr>
-      <w:r>
-        <w:rPr>
-          <w:lang w:val="en-US"/>
-        </w:rPr>
-        <w:t xml:space="preserve">For the </w:t>
-      </w:r>
-      <w:proofErr w:type="spellStart"/>
-      <w:r>
-        <w:rPr>
-          <w:lang w:val="en-US"/>
-        </w:rPr>
-        <w:t>entity_type</w:t>
-      </w:r>
-      <w:proofErr w:type="spellEnd"/>
-      <w:r>
-        <w:rPr>
-          <w:lang w:val="en-US"/>
-        </w:rPr>
-        <w:t xml:space="preserve"> selected (</w:t>
-      </w:r>
-      <w:proofErr w:type="spellStart"/>
-      <w:r>
-        <w:rPr>
-          <w:lang w:val="en-US"/>
-        </w:rPr>
-        <w:t>dst</w:t>
-      </w:r>
-      <w:proofErr w:type="spellEnd"/>
-      <w:r>
-        <w:rPr>
-          <w:lang w:val="en-US"/>
-        </w:rPr>
-        <w:t xml:space="preserve">, </w:t>
-      </w:r>
-      <w:proofErr w:type="spellStart"/>
-      <w:r>
-        <w:rPr>
-          <w:lang w:val="en-US"/>
-        </w:rPr>
-        <w:t>dstp</w:t>
-      </w:r>
-      <w:proofErr w:type="spellEnd"/>
-      <w:r>
-        <w:rPr>
-          <w:lang w:val="en-US"/>
-        </w:rPr>
-        <w:t xml:space="preserve">, </w:t>
-      </w:r>
-      <w:proofErr w:type="spellStart"/>
-      <w:r>
-        <w:rPr>
-          <w:lang w:val="en-US"/>
-        </w:rPr>
-        <w:t>src</w:t>
-      </w:r>
-      <w:proofErr w:type="spellEnd"/>
-      <w:r>
-        <w:rPr>
-          <w:lang w:val="en-US"/>
-        </w:rPr>
-        <w:t xml:space="preserve">, </w:t>
-      </w:r>
-      <w:proofErr w:type="spellStart"/>
-      <w:r>
-        <w:rPr>
-          <w:lang w:val="en-US"/>
-        </w:rPr>
-        <w:t>srcp</w:t>
-      </w:r>
-      <w:proofErr w:type="spellEnd"/>
-      <w:r>
-        <w:rPr>
-          <w:lang w:val="en-US"/>
-        </w:rPr>
-        <w:t xml:space="preserve">, service, and </w:t>
-      </w:r>
-      <w:proofErr w:type="spellStart"/>
-      <w:r>
-        <w:rPr>
-          <w:lang w:val="en-US"/>
-        </w:rPr>
-        <w:t>url</w:t>
-      </w:r>
-      <w:proofErr w:type="spellEnd"/>
-      <w:r>
-        <w:rPr>
-          <w:lang w:val="en-US"/>
-        </w:rPr>
-        <w:t>)</w:t>
-      </w:r>
-      <w:r>
-        <w:rPr>
-          <w:lang w:val="en-US"/>
-        </w:rPr>
-        <w:t>, it returns the list with all the values seen.</w:t>
-      </w:r>
-    </w:p>
-    <w:p>
-      <w:pPr>
-        <w:rPr>
-          <w:color w:val="808080" w:themeColor="background1" w:themeShade="80"/>
-          <w:lang w:val="en-US"/>
-        </w:rPr>
-      </w:pPr>
-    </w:p>
-    <w:p>
-      <w:pPr>
+        <w:t>GET</w:t>
+      </w:r>
+      <w:r>
         <w:rPr>
           <w:i/>
           <w:iCs/>
           <w:color w:val="808080" w:themeColor="background1" w:themeShade="80"/>
           <w:lang w:val="en-US"/>
         </w:rPr>
-      </w:pPr>
-      <w:r>
+        <w:t xml:space="preserve"> /&lt;measurement&gt;/anomalies</w:t>
+      </w:r>
+    </w:p>
+    <w:p>
+      <w:pPr>
+        <w:rPr>
+          <w:color w:val="808080" w:themeColor="background1" w:themeShade="80"/>
+          <w:lang w:val="en-US"/>
+        </w:rPr>
+      </w:pPr>
+      <w:r>
+        <w:rPr>
+          <w:lang w:val="en-US"/>
+        </w:rPr>
+        <w:lastRenderedPageBreak/>
+        <w:t>For the measurement selected, it returns all the anomalies detected through the statistical-based approach.</w:t>
+      </w:r>
+    </w:p>
+    <w:p>
+      <w:pPr>
+        <w:rPr>
+          <w:lang w:val="en-US"/>
+        </w:rPr>
+      </w:pPr>
+    </w:p>
+    <w:p>
+      <w:pPr>
+        <w:rPr>
+          <w:lang w:val="en-US"/>
+        </w:rPr>
+      </w:pPr>
+    </w:p>
+    <w:p>
+      <w:pPr>
+        <w:rPr>
+          <w:lang w:val="en-US"/>
+        </w:rPr>
+      </w:pPr>
+    </w:p>
+    <w:p>
+      <w:pPr>
+        <w:rPr>
+          <w:lang w:val="en-US"/>
+        </w:rPr>
+      </w:pPr>
+    </w:p>
+    <w:p>
+      <w:pPr>
         <w:rPr>
           <w:i/>
           <w:iCs/>
           <w:color w:val="808080" w:themeColor="background1" w:themeShade="80"/>
           <w:lang w:val="en-US"/>
         </w:rPr>
-        <w:t>GET</w:t>
-      </w:r>
+      </w:pPr>
       <w:r>
         <w:rPr>
           <w:i/>
@@ -2425,86 +2487,6 @@
           <w:color w:val="808080" w:themeColor="background1" w:themeShade="80"/>
           <w:lang w:val="en-US"/>
         </w:rPr>
-        <w:t xml:space="preserve"> /</w:t>
-      </w:r>
-      <w:r>
-        <w:rPr>
-          <w:i/>
-          <w:iCs/>
-          <w:color w:val="808080" w:themeColor="background1" w:themeShade="80"/>
-          <w:lang w:val="en-US"/>
-        </w:rPr>
-        <w:t>&lt;measurement&gt;/</w:t>
-      </w:r>
-      <w:r>
-        <w:rPr>
-          <w:i/>
-          <w:iCs/>
-          <w:color w:val="808080" w:themeColor="background1" w:themeShade="80"/>
-          <w:lang w:val="en-US"/>
-        </w:rPr>
-        <w:t>anomalies</w:t>
-      </w:r>
-    </w:p>
-    <w:p>
-      <w:pPr>
-        <w:rPr>
-          <w:color w:val="808080" w:themeColor="background1" w:themeShade="80"/>
-          <w:lang w:val="en-US"/>
-        </w:rPr>
-      </w:pPr>
-      <w:r>
-        <w:rPr>
-          <w:lang w:val="en-US"/>
-        </w:rPr>
-        <w:t>For the measurement selected, it returns all the anomalies detected through the statistical-based approach.</w:t>
-      </w:r>
-    </w:p>
-    <w:p>
-      <w:pPr>
-        <w:rPr>
-          <w:lang w:val="en-US"/>
-        </w:rPr>
-      </w:pPr>
-    </w:p>
-    <w:p>
-      <w:pPr>
-        <w:rPr>
-          <w:lang w:val="en-US"/>
-        </w:rPr>
-      </w:pPr>
-    </w:p>
-    <w:p>
-      <w:pPr>
-        <w:rPr>
-          <w:lang w:val="en-US"/>
-        </w:rPr>
-      </w:pPr>
-    </w:p>
-    <w:p>
-      <w:pPr>
-        <w:rPr>
-          <w:lang w:val="en-US"/>
-        </w:rPr>
-      </w:pPr>
-    </w:p>
-    <w:p>
-      <w:pPr>
-        <w:rPr>
-          <w:i/>
-          <w:iCs/>
-          <w:color w:val="808080" w:themeColor="background1" w:themeShade="80"/>
-          <w:lang w:val="en-US"/>
-        </w:rPr>
-      </w:pPr>
-      <w:r>
-        <w:rPr>
-          <w:i/>
-          <w:iCs/>
-          <w:color w:val="808080" w:themeColor="background1" w:themeShade="80"/>
-          <w:lang w:val="en-US"/>
-        </w:rPr>
-        <w:lastRenderedPageBreak/>
         <w:t>POST</w:t>
       </w:r>
       <w:r>

</xml_diff>